<commit_message>
Added Information about Dimensionality reduction
</commit_message>
<xml_diff>
--- a/dimensonality_reduction/Questions/Questions.docx
+++ b/dimensonality_reduction/Questions/Questions.docx
@@ -3,6 +3,116 @@
 <w:document xmlns:wpc="http://schemas.microsoft.com/office/word/2010/wordprocessingCanvas" xmlns:cx="http://schemas.microsoft.com/office/drawing/2014/chartex" xmlns:cx1="http://schemas.microsoft.com/office/drawing/2015/9/8/chartex" xmlns:mc="http://schemas.openxmlformats.org/markup-compatibility/2006" xmlns:o="urn:schemas-microsoft-com:office:office" xmlns:r="http://schemas.openxmlformats.org/officeDocument/2006/relationships" xmlns:m="http://schemas.openxmlformats.org/officeDocument/2006/math" xmlns:v="urn:schemas-microsoft-com:vml" xmlns:wp14="http://schemas.microsoft.com/office/word/2010/wordprocessingDrawing" xmlns:wp="http://schemas.openxmlformats.org/drawingml/2006/wordprocessingDrawing" xmlns:w10="urn:schemas-microsoft-com:office:word" xmlns:w="http://schemas.openxmlformats.org/wordprocessingml/2006/main" xmlns:w14="http://schemas.microsoft.com/office/word/2010/wordml" xmlns:w15="http://schemas.microsoft.com/office/word/2012/wordml" xmlns:w16se="http://schemas.microsoft.com/office/word/2015/wordml/symex" xmlns:wpg="http://schemas.microsoft.com/office/word/2010/wordprocessingGroup" xmlns:wpi="http://schemas.microsoft.com/office/word/2010/wordprocessingInk" xmlns:wne="http://schemas.microsoft.com/office/word/2006/wordml" xmlns:wps="http://schemas.microsoft.com/office/word/2010/wordprocessingShape" mc:Ignorable="w14 w15 w16se wp14">
   <w:body>
     <w:p>
+      <w:pPr>
+        <w:pStyle w:val="ListParagraph"/>
+        <w:numPr>
+          <w:ilvl w:val="0"/>
+          <w:numId w:val="1"/>
+        </w:numPr>
+      </w:pPr>
+      <w:r>
+        <w:t>Dimensionality Reduction Techniques are very important in Machine Learning</w:t>
+      </w:r>
+    </w:p>
+    <w:p>
+      <w:pPr>
+        <w:pStyle w:val="ListParagraph"/>
+        <w:numPr>
+          <w:ilvl w:val="0"/>
+          <w:numId w:val="1"/>
+        </w:numPr>
+      </w:pPr>
+      <w:r>
+        <w:t xml:space="preserve">There are mainly two types of ways in which dimensions </w:t>
+      </w:r>
+      <w:proofErr w:type="gramStart"/>
+      <w:r>
+        <w:t>are reduced</w:t>
+      </w:r>
+      <w:proofErr w:type="gramEnd"/>
+      <w:r>
+        <w:t>. They are:</w:t>
+      </w:r>
+    </w:p>
+    <w:p>
+      <w:pPr>
+        <w:pStyle w:val="ListParagraph"/>
+        <w:numPr>
+          <w:ilvl w:val="1"/>
+          <w:numId w:val="1"/>
+        </w:numPr>
+      </w:pPr>
+      <w:r>
+        <w:t>Projection</w:t>
+      </w:r>
+    </w:p>
+    <w:p>
+      <w:pPr>
+        <w:pStyle w:val="ListParagraph"/>
+        <w:numPr>
+          <w:ilvl w:val="1"/>
+          <w:numId w:val="1"/>
+        </w:numPr>
+      </w:pPr>
+      <w:r>
+        <w:t>Manifold Learning</w:t>
+      </w:r>
+    </w:p>
+    <w:p>
+      <w:pPr>
+        <w:pStyle w:val="ListParagraph"/>
+        <w:numPr>
+          <w:ilvl w:val="0"/>
+          <w:numId w:val="1"/>
+        </w:numPr>
+      </w:pPr>
+      <w:r>
+        <w:t>Projection: Generally, we find a closest hyperplane to the dataset and project the dataset on that hyperplane. Some of the famous algorithms used are:</w:t>
+      </w:r>
+    </w:p>
+    <w:p>
+      <w:pPr>
+        <w:pStyle w:val="ListParagraph"/>
+        <w:numPr>
+          <w:ilvl w:val="1"/>
+          <w:numId w:val="1"/>
+        </w:numPr>
+      </w:pPr>
+      <w:r>
+        <w:t>Principal Component Analysis Algorithm: Kernel PCA’s are also used to project data to lower subspace.</w:t>
+      </w:r>
+    </w:p>
+    <w:p>
+      <w:pPr>
+        <w:pStyle w:val="ListParagraph"/>
+        <w:numPr>
+          <w:ilvl w:val="0"/>
+          <w:numId w:val="1"/>
+        </w:numPr>
+      </w:pPr>
+      <w:r>
+        <w:t xml:space="preserve">Manifold Learning: This type of technique </w:t>
+      </w:r>
+      <w:proofErr w:type="gramStart"/>
+      <w:r>
+        <w:t>is used</w:t>
+      </w:r>
+      <w:proofErr w:type="gramEnd"/>
+      <w:r>
+        <w:t xml:space="preserve"> when the data in higher dimensional space is twisted and cannot be project directly on to the lower subspace (as the data in high dimensional space is more complicated).</w:t>
+      </w:r>
+    </w:p>
+    <w:p>
+      <w:pPr>
+        <w:pStyle w:val="ListParagraph"/>
+        <w:numPr>
+          <w:ilvl w:val="1"/>
+          <w:numId w:val="1"/>
+        </w:numPr>
+      </w:pPr>
+      <w:r>
+        <w:t>Local Linear Embedding</w:t>
+      </w:r>
       <w:bookmarkStart w:id="0" w:name="_GoBack"/>
       <w:bookmarkEnd w:id="0"/>
     </w:p>
@@ -14,6 +124,100 @@
     </w:sectPr>
   </w:body>
 </w:document>
+</file>
+
+<file path=word/numbering.xml><?xml version="1.0" encoding="utf-8"?>
+<w:numbering xmlns:wpc="http://schemas.microsoft.com/office/word/2010/wordprocessingCanvas" xmlns:cx="http://schemas.microsoft.com/office/drawing/2014/chartex" xmlns:cx1="http://schemas.microsoft.com/office/drawing/2015/9/8/chartex" xmlns:mc="http://schemas.openxmlformats.org/markup-compatibility/2006" xmlns:o="urn:schemas-microsoft-com:office:office" xmlns:r="http://schemas.openxmlformats.org/officeDocument/2006/relationships" xmlns:m="http://schemas.openxmlformats.org/officeDocument/2006/math" xmlns:v="urn:schemas-microsoft-com:vml" xmlns:wp14="http://schemas.microsoft.com/office/word/2010/wordprocessingDrawing" xmlns:wp="http://schemas.openxmlformats.org/drawingml/2006/wordprocessingDrawing" xmlns:w10="urn:schemas-microsoft-com:office:word" xmlns:w="http://schemas.openxmlformats.org/wordprocessingml/2006/main" xmlns:w14="http://schemas.microsoft.com/office/word/2010/wordml" xmlns:w15="http://schemas.microsoft.com/office/word/2012/wordml" xmlns:w16se="http://schemas.microsoft.com/office/word/2015/wordml/symex" xmlns:wpg="http://schemas.microsoft.com/office/word/2010/wordprocessingGroup" xmlns:wpi="http://schemas.microsoft.com/office/word/2010/wordprocessingInk" xmlns:wne="http://schemas.microsoft.com/office/word/2006/wordml" xmlns:wps="http://schemas.microsoft.com/office/word/2010/wordprocessingShape" mc:Ignorable="w14 w15 w16se wp14">
+  <w:abstractNum w:abstractNumId="0" w15:restartNumberingAfterBreak="0">
+    <w:nsid w:val="5AF35D6E"/>
+    <w:multiLevelType w:val="hybridMultilevel"/>
+    <w:tmpl w:val="2888480E"/>
+    <w:lvl w:ilvl="0" w:tplc="1009000F">
+      <w:start w:val="1"/>
+      <w:numFmt w:val="decimal"/>
+      <w:lvlText w:val="%1."/>
+      <w:lvlJc w:val="left"/>
+      <w:pPr>
+        <w:ind w:left="720" w:hanging="360"/>
+      </w:pPr>
+    </w:lvl>
+    <w:lvl w:ilvl="1" w:tplc="10090019">
+      <w:start w:val="1"/>
+      <w:numFmt w:val="lowerLetter"/>
+      <w:lvlText w:val="%2."/>
+      <w:lvlJc w:val="left"/>
+      <w:pPr>
+        <w:ind w:left="1440" w:hanging="360"/>
+      </w:pPr>
+    </w:lvl>
+    <w:lvl w:ilvl="2" w:tplc="1009001B" w:tentative="1">
+      <w:start w:val="1"/>
+      <w:numFmt w:val="lowerRoman"/>
+      <w:lvlText w:val="%3."/>
+      <w:lvlJc w:val="right"/>
+      <w:pPr>
+        <w:ind w:left="2160" w:hanging="180"/>
+      </w:pPr>
+    </w:lvl>
+    <w:lvl w:ilvl="3" w:tplc="1009000F" w:tentative="1">
+      <w:start w:val="1"/>
+      <w:numFmt w:val="decimal"/>
+      <w:lvlText w:val="%4."/>
+      <w:lvlJc w:val="left"/>
+      <w:pPr>
+        <w:ind w:left="2880" w:hanging="360"/>
+      </w:pPr>
+    </w:lvl>
+    <w:lvl w:ilvl="4" w:tplc="10090019" w:tentative="1">
+      <w:start w:val="1"/>
+      <w:numFmt w:val="lowerLetter"/>
+      <w:lvlText w:val="%5."/>
+      <w:lvlJc w:val="left"/>
+      <w:pPr>
+        <w:ind w:left="3600" w:hanging="360"/>
+      </w:pPr>
+    </w:lvl>
+    <w:lvl w:ilvl="5" w:tplc="1009001B" w:tentative="1">
+      <w:start w:val="1"/>
+      <w:numFmt w:val="lowerRoman"/>
+      <w:lvlText w:val="%6."/>
+      <w:lvlJc w:val="right"/>
+      <w:pPr>
+        <w:ind w:left="4320" w:hanging="180"/>
+      </w:pPr>
+    </w:lvl>
+    <w:lvl w:ilvl="6" w:tplc="1009000F" w:tentative="1">
+      <w:start w:val="1"/>
+      <w:numFmt w:val="decimal"/>
+      <w:lvlText w:val="%7."/>
+      <w:lvlJc w:val="left"/>
+      <w:pPr>
+        <w:ind w:left="5040" w:hanging="360"/>
+      </w:pPr>
+    </w:lvl>
+    <w:lvl w:ilvl="7" w:tplc="10090019" w:tentative="1">
+      <w:start w:val="1"/>
+      <w:numFmt w:val="lowerLetter"/>
+      <w:lvlText w:val="%8."/>
+      <w:lvlJc w:val="left"/>
+      <w:pPr>
+        <w:ind w:left="5760" w:hanging="360"/>
+      </w:pPr>
+    </w:lvl>
+    <w:lvl w:ilvl="8" w:tplc="1009001B" w:tentative="1">
+      <w:start w:val="1"/>
+      <w:numFmt w:val="lowerRoman"/>
+      <w:lvlText w:val="%9."/>
+      <w:lvlJc w:val="right"/>
+      <w:pPr>
+        <w:ind w:left="6480" w:hanging="180"/>
+      </w:pPr>
+    </w:lvl>
+  </w:abstractNum>
+  <w:num w:numId="1">
+    <w:abstractNumId w:val="0"/>
+  </w:num>
+</w:numbering>
 </file>
 
 <file path=word/styles.xml><?xml version="1.0" encoding="utf-8"?>
@@ -437,6 +641,17 @@
     <w:semiHidden/>
     <w:unhideWhenUsed/>
   </w:style>
+  <w:style w:type="paragraph" w:styleId="ListParagraph">
+    <w:name w:val="List Paragraph"/>
+    <w:basedOn w:val="Normal"/>
+    <w:uiPriority w:val="34"/>
+    <w:qFormat/>
+    <w:rsid w:val="0063649D"/>
+    <w:pPr>
+      <w:ind w:left="720"/>
+      <w:contextualSpacing/>
+    </w:pPr>
+  </w:style>
 </w:styles>
 </file>
 

</xml_diff>